<commit_message>
Pagina de pistas de Usuario
</commit_message>
<xml_diff>
--- a/gestor_reservas_frontend/frontend_documentacion/4. Rutas protegidas y diferenciacion de ADMIN y USER en DashboardPage.docx
+++ b/gestor_reservas_frontend/frontend_documentacion/4. Rutas protegidas y diferenciacion de ADMIN y USER en DashboardPage.docx
@@ -464,15 +464,7 @@
     </w:p>
     <w:p>
       <w:r>
-        <w:t xml:space="preserve">Aquí es donde se conecta todo. </w:t>
-      </w:r>
-      <w:proofErr w:type="gramStart"/>
-      <w:r>
-        <w:t>IMPORTANTE!</w:t>
-      </w:r>
-      <w:proofErr w:type="gramEnd"/>
-      <w:r>
-        <w:t xml:space="preserve"> Ver </w:t>
+        <w:t xml:space="preserve">Aquí es donde se conecta todo. IMPORTANTE! Ver </w:t>
       </w:r>
       <w:r>
         <w:t xml:space="preserve">cómo </w:t>
@@ -632,15 +624,7 @@
     </w:p>
     <w:p>
       <w:r>
-        <w:t xml:space="preserve">El código que se </w:t>
-      </w:r>
-      <w:proofErr w:type="gramStart"/>
-      <w:r>
-        <w:t>añade ,</w:t>
-      </w:r>
-      <w:proofErr w:type="gramEnd"/>
-      <w:r>
-        <w:t xml:space="preserve"> son las que hacen que el usuario no se quede en la pagina del formulario de </w:t>
+        <w:t xml:space="preserve">El código que se añade , son las que hacen que el usuario no se quede en la pagina del formulario de </w:t>
       </w:r>
       <w:proofErr w:type="spellStart"/>
       <w:r>
@@ -762,17 +746,12 @@
         <w:t xml:space="preserve">, ahora ya no nos aparece el </w:t>
       </w:r>
       <w:proofErr w:type="spellStart"/>
-      <w:proofErr w:type="gramStart"/>
       <w:r>
         <w:t>alert</w:t>
       </w:r>
       <w:proofErr w:type="spellEnd"/>
       <w:r>
-        <w:t>(</w:t>
-      </w:r>
-      <w:proofErr w:type="gramEnd"/>
-      <w:r>
-        <w:t>'Login correcto')</w:t>
+        <w:t>('Login correcto')</w:t>
       </w:r>
       <w:r>
         <w:t>, por defecto te lleva a la siguiente pagina si tus credenciales son correctas</w:t>
@@ -868,15 +847,7 @@
     </w:p>
     <w:p>
       <w:r>
-        <w:t xml:space="preserve">IDEA… en vez de hacer una pagina para usuarios y otra pagina para ADMIN, </w:t>
-      </w:r>
-      <w:proofErr w:type="gramStart"/>
-      <w:r>
-        <w:t>vamos</w:t>
-      </w:r>
-      <w:proofErr w:type="gramEnd"/>
-      <w:r>
-        <w:t xml:space="preserve"> hacer que ambos usuarios entren en la misma </w:t>
+        <w:t xml:space="preserve">IDEA… en vez de hacer una pagina para usuarios y otra pagina para ADMIN, vamos hacer que ambos usuarios entren en la misma </w:t>
       </w:r>
       <w:proofErr w:type="spellStart"/>
       <w:r>
@@ -1029,15 +1000,7 @@
       </w:r>
       <w:proofErr w:type="spellEnd"/>
       <w:r>
-        <w:t xml:space="preserve">. Por ejemplo: </w:t>
-      </w:r>
-      <w:proofErr w:type="gramStart"/>
-      <w:r>
-        <w:t>{ token</w:t>
-      </w:r>
-      <w:proofErr w:type="gramEnd"/>
-      <w:r>
-        <w:t>: "</w:t>
+        <w:t>. Por ejemplo: { token: "</w:t>
       </w:r>
       <w:proofErr w:type="spellStart"/>
       <w:r>
@@ -1052,21 +1015,8 @@
         <w:t>admin</w:t>
       </w:r>
       <w:proofErr w:type="spellEnd"/>
-      <w:proofErr w:type="gramStart"/>
-      <w:r>
-        <w:t>" }</w:t>
-      </w:r>
-      <w:proofErr w:type="gramEnd"/>
-      <w:r>
-        <w:t xml:space="preserve"> o </w:t>
-      </w:r>
-      <w:proofErr w:type="gramStart"/>
-      <w:r>
-        <w:t>{ token</w:t>
-      </w:r>
-      <w:proofErr w:type="gramEnd"/>
-      <w:r>
-        <w:t>: "</w:t>
+      <w:r>
+        <w:t>" } o { token: "</w:t>
       </w:r>
       <w:proofErr w:type="spellStart"/>
       <w:r>
@@ -1081,13 +1031,8 @@
         <w:t>user</w:t>
       </w:r>
       <w:proofErr w:type="spellEnd"/>
-      <w:proofErr w:type="gramStart"/>
-      <w:r>
-        <w:t>" }</w:t>
-      </w:r>
-      <w:proofErr w:type="gramEnd"/>
-      <w:r>
-        <w:t>.</w:t>
+      <w:r>
+        <w:t>" }.</w:t>
       </w:r>
       <w:r>
         <w:t xml:space="preserve"> Por lo que el</w:t>
@@ -1491,17 +1436,8 @@
           <w:b/>
           <w:bCs/>
         </w:rPr>
-        <w:t xml:space="preserve">, </w:t>
-      </w:r>
-      <w:proofErr w:type="gramStart"/>
-      <w:r>
-        <w:rPr>
-          <w:b/>
-          <w:bCs/>
-        </w:rPr>
-        <w:t>MAS ADELANTE ACTUALIZAREMOS EL BACKEND, para corregirlo bien!</w:t>
-      </w:r>
-      <w:proofErr w:type="gramEnd"/>
+        <w:t>, MAS ADELANTE ACTUALIZAREMOS EL BACKEND, para corregirlo bien!</w:t>
+      </w:r>
     </w:p>
     <w:p>
       <w:proofErr w:type="spellStart"/>
@@ -1776,15 +1712,7 @@
         <w:t>Renderizado Condicional</w:t>
       </w:r>
       <w:r>
-        <w:t xml:space="preserve">: Usamos el </w:t>
-      </w:r>
-      <w:proofErr w:type="gramStart"/>
-      <w:r>
-        <w:t>operador ?</w:t>
-      </w:r>
-      <w:proofErr w:type="gramEnd"/>
-      <w:r>
-        <w:t xml:space="preserve"> (ternario) para decidir qué texto o botones mostrar.</w:t>
+        <w:t>: Usamos el operador ? (ternario) para decidir qué texto o botones mostrar.</w:t>
       </w:r>
     </w:p>
     <w:p>
@@ -2065,7 +1993,6 @@
       <w:r>
         <w:t xml:space="preserve">…. </w:t>
       </w:r>
-      <w:proofErr w:type="gramStart"/>
       <w:r>
         <w:rPr>
           <w:b/>
@@ -2074,11 +2001,7 @@
         <w:t>IMPORTANTE</w:t>
       </w:r>
       <w:r>
-        <w:t>!</w:t>
-      </w:r>
-      <w:proofErr w:type="gramEnd"/>
-      <w:r>
-        <w:t xml:space="preserve"> </w:t>
+        <w:t xml:space="preserve">! </w:t>
       </w:r>
       <w:r>
         <w:t xml:space="preserve">Actualización para </w:t>
@@ -2172,11 +2095,7 @@
       </w:r>
       <w:proofErr w:type="spellEnd"/>
       <w:r>
-        <w:t xml:space="preserve"> sustituimos </w:t>
-      </w:r>
-      <w:proofErr w:type="gramStart"/>
-      <w:r>
-        <w:t>e</w:t>
+        <w:t xml:space="preserve"> sustituimos e</w:t>
       </w:r>
       <w:r>
         <w:t>sta</w:t>
@@ -2185,11 +2104,7 @@
         <w:t>s</w:t>
       </w:r>
       <w:r>
-        <w:t xml:space="preserve"> línea</w:t>
-      </w:r>
-      <w:proofErr w:type="gramEnd"/>
-      <w:r>
-        <w:t xml:space="preserve"> </w:t>
+        <w:t xml:space="preserve"> línea </w:t>
       </w:r>
       <w:r>
         <w:t xml:space="preserve">53 y </w:t>
@@ -2465,7 +2380,345 @@
       </w:r>
       <w:proofErr w:type="spellEnd"/>
     </w:p>
-    <w:p/>
+    <w:p>
+      <w:r>
+        <w:drawing>
+          <wp:inline distT="0" distB="0" distL="0" distR="0" wp14:anchorId="53F77FAA" wp14:editId="0EF3F1E2">
+            <wp:extent cx="5400040" cy="259080"/>
+            <wp:effectExtent l="0" t="0" r="0" b="7620"/>
+            <wp:docPr id="1193558573" name="Imagen 1"/>
+            <wp:cNvGraphicFramePr>
+              <a:graphicFrameLocks xmlns:a="http://schemas.openxmlformats.org/drawingml/2006/main" noChangeAspect="1"/>
+            </wp:cNvGraphicFramePr>
+            <a:graphic xmlns:a="http://schemas.openxmlformats.org/drawingml/2006/main">
+              <a:graphicData uri="http://schemas.openxmlformats.org/drawingml/2006/picture">
+                <pic:pic xmlns:pic="http://schemas.openxmlformats.org/drawingml/2006/picture">
+                  <pic:nvPicPr>
+                    <pic:cNvPr id="1193558573" name=""/>
+                    <pic:cNvPicPr/>
+                  </pic:nvPicPr>
+                  <pic:blipFill>
+                    <a:blip r:embed="rId34"/>
+                    <a:stretch>
+                      <a:fillRect/>
+                    </a:stretch>
+                  </pic:blipFill>
+                  <pic:spPr>
+                    <a:xfrm>
+                      <a:off x="0" y="0"/>
+                      <a:ext cx="5400040" cy="259080"/>
+                    </a:xfrm>
+                    <a:prstGeom prst="rect">
+                      <a:avLst/>
+                    </a:prstGeom>
+                  </pic:spPr>
+                </pic:pic>
+              </a:graphicData>
+            </a:graphic>
+          </wp:inline>
+        </w:drawing>
+      </w:r>
+    </w:p>
+    <w:p>
+      <w:r>
+        <w:lastRenderedPageBreak/>
+        <w:t xml:space="preserve">Antes de añadir a </w:t>
+      </w:r>
+      <w:proofErr w:type="spellStart"/>
+      <w:r>
+        <w:t>github</w:t>
+      </w:r>
+      <w:proofErr w:type="spellEnd"/>
+      <w:r>
+        <w:t xml:space="preserve"> </w:t>
+      </w:r>
+      <w:r>
+        <w:t xml:space="preserve">tengo que dejar de correr los servidores de </w:t>
+      </w:r>
+      <w:proofErr w:type="spellStart"/>
+      <w:r>
+        <w:t>backend</w:t>
+      </w:r>
+      <w:proofErr w:type="spellEnd"/>
+      <w:r>
+        <w:t xml:space="preserve"> y </w:t>
+      </w:r>
+      <w:proofErr w:type="spellStart"/>
+      <w:r>
+        <w:t>frontend</w:t>
+      </w:r>
+      <w:proofErr w:type="spellEnd"/>
+      <w:r>
+        <w:t xml:space="preserve"> con </w:t>
+      </w:r>
+      <w:proofErr w:type="spellStart"/>
+      <w:r>
+        <w:t>Ctrl</w:t>
+      </w:r>
+      <w:proofErr w:type="spellEnd"/>
+      <w:r>
+        <w:t xml:space="preserve"> + C</w:t>
+      </w:r>
+    </w:p>
+    <w:p>
+      <w:r>
+        <w:drawing>
+          <wp:inline distT="0" distB="0" distL="0" distR="0" wp14:anchorId="425DE3CE" wp14:editId="37C067BB">
+            <wp:extent cx="5400040" cy="439420"/>
+            <wp:effectExtent l="0" t="0" r="0" b="0"/>
+            <wp:docPr id="1895409893" name="Imagen 1"/>
+            <wp:cNvGraphicFramePr>
+              <a:graphicFrameLocks xmlns:a="http://schemas.openxmlformats.org/drawingml/2006/main" noChangeAspect="1"/>
+            </wp:cNvGraphicFramePr>
+            <a:graphic xmlns:a="http://schemas.openxmlformats.org/drawingml/2006/main">
+              <a:graphicData uri="http://schemas.openxmlformats.org/drawingml/2006/picture">
+                <pic:pic xmlns:pic="http://schemas.openxmlformats.org/drawingml/2006/picture">
+                  <pic:nvPicPr>
+                    <pic:cNvPr id="1895409893" name=""/>
+                    <pic:cNvPicPr/>
+                  </pic:nvPicPr>
+                  <pic:blipFill>
+                    <a:blip r:embed="rId35"/>
+                    <a:stretch>
+                      <a:fillRect/>
+                    </a:stretch>
+                  </pic:blipFill>
+                  <pic:spPr>
+                    <a:xfrm>
+                      <a:off x="0" y="0"/>
+                      <a:ext cx="5400040" cy="439420"/>
+                    </a:xfrm>
+                    <a:prstGeom prst="rect">
+                      <a:avLst/>
+                    </a:prstGeom>
+                  </pic:spPr>
+                </pic:pic>
+              </a:graphicData>
+            </a:graphic>
+          </wp:inline>
+        </w:drawing>
+      </w:r>
+    </w:p>
+    <w:p>
+      <w:r>
+        <w:t xml:space="preserve">Añado el </w:t>
+      </w:r>
+      <w:proofErr w:type="spellStart"/>
+      <w:r>
+        <w:t>commit</w:t>
+      </w:r>
+      <w:proofErr w:type="spellEnd"/>
+    </w:p>
+    <w:p>
+      <w:r>
+        <w:drawing>
+          <wp:inline distT="0" distB="0" distL="0" distR="0" wp14:anchorId="6530105E" wp14:editId="160E19F2">
+            <wp:extent cx="5400040" cy="1116330"/>
+            <wp:effectExtent l="0" t="0" r="0" b="7620"/>
+            <wp:docPr id="431482415" name="Imagen 1" descr="Texto&#10;&#10;El contenido generado por IA puede ser incorrecto."/>
+            <wp:cNvGraphicFramePr>
+              <a:graphicFrameLocks xmlns:a="http://schemas.openxmlformats.org/drawingml/2006/main" noChangeAspect="1"/>
+            </wp:cNvGraphicFramePr>
+            <a:graphic xmlns:a="http://schemas.openxmlformats.org/drawingml/2006/main">
+              <a:graphicData uri="http://schemas.openxmlformats.org/drawingml/2006/picture">
+                <pic:pic xmlns:pic="http://schemas.openxmlformats.org/drawingml/2006/picture">
+                  <pic:nvPicPr>
+                    <pic:cNvPr id="431482415" name="Imagen 1" descr="Texto&#10;&#10;El contenido generado por IA puede ser incorrecto."/>
+                    <pic:cNvPicPr/>
+                  </pic:nvPicPr>
+                  <pic:blipFill>
+                    <a:blip r:embed="rId36"/>
+                    <a:stretch>
+                      <a:fillRect/>
+                    </a:stretch>
+                  </pic:blipFill>
+                  <pic:spPr>
+                    <a:xfrm>
+                      <a:off x="0" y="0"/>
+                      <a:ext cx="5400040" cy="1116330"/>
+                    </a:xfrm>
+                    <a:prstGeom prst="rect">
+                      <a:avLst/>
+                    </a:prstGeom>
+                  </pic:spPr>
+                </pic:pic>
+              </a:graphicData>
+            </a:graphic>
+          </wp:inline>
+        </w:drawing>
+      </w:r>
+    </w:p>
+    <w:p>
+      <w:r>
+        <w:t>Lo añado a la rama principal</w:t>
+      </w:r>
+    </w:p>
+    <w:p>
+      <w:r>
+        <w:t xml:space="preserve">Ahora importante, hacer lo mismo de la terminal del </w:t>
+      </w:r>
+      <w:proofErr w:type="spellStart"/>
+      <w:r>
+        <w:t>backend</w:t>
+      </w:r>
+      <w:proofErr w:type="spellEnd"/>
+      <w:r>
+        <w:t xml:space="preserve">, para registrar los cambios de </w:t>
+      </w:r>
+      <w:proofErr w:type="spellStart"/>
+      <w:r>
+        <w:t>auth.service.ts</w:t>
+      </w:r>
+      <w:proofErr w:type="spellEnd"/>
+      <w:r>
+        <w:t xml:space="preserve"> en </w:t>
+      </w:r>
+      <w:proofErr w:type="spellStart"/>
+      <w:r>
+        <w:t>github</w:t>
+      </w:r>
+      <w:proofErr w:type="spellEnd"/>
+    </w:p>
+    <w:p>
+      <w:r>
+        <w:drawing>
+          <wp:inline distT="0" distB="0" distL="0" distR="0" wp14:anchorId="2A6664BC" wp14:editId="34AC0502">
+            <wp:extent cx="5400040" cy="150495"/>
+            <wp:effectExtent l="0" t="0" r="0" b="1905"/>
+            <wp:docPr id="1421007487" name="Imagen 1"/>
+            <wp:cNvGraphicFramePr>
+              <a:graphicFrameLocks xmlns:a="http://schemas.openxmlformats.org/drawingml/2006/main" noChangeAspect="1"/>
+            </wp:cNvGraphicFramePr>
+            <a:graphic xmlns:a="http://schemas.openxmlformats.org/drawingml/2006/main">
+              <a:graphicData uri="http://schemas.openxmlformats.org/drawingml/2006/picture">
+                <pic:pic xmlns:pic="http://schemas.openxmlformats.org/drawingml/2006/picture">
+                  <pic:nvPicPr>
+                    <pic:cNvPr id="1421007487" name=""/>
+                    <pic:cNvPicPr/>
+                  </pic:nvPicPr>
+                  <pic:blipFill>
+                    <a:blip r:embed="rId37"/>
+                    <a:stretch>
+                      <a:fillRect/>
+                    </a:stretch>
+                  </pic:blipFill>
+                  <pic:spPr>
+                    <a:xfrm>
+                      <a:off x="0" y="0"/>
+                      <a:ext cx="5400040" cy="150495"/>
+                    </a:xfrm>
+                    <a:prstGeom prst="rect">
+                      <a:avLst/>
+                    </a:prstGeom>
+                  </pic:spPr>
+                </pic:pic>
+              </a:graphicData>
+            </a:graphic>
+          </wp:inline>
+        </w:drawing>
+      </w:r>
+      <w:r>
+        <w:t xml:space="preserve">Lo añado a </w:t>
+      </w:r>
+      <w:proofErr w:type="spellStart"/>
+      <w:r>
+        <w:t>git</w:t>
+      </w:r>
+      <w:proofErr w:type="spellEnd"/>
+    </w:p>
+    <w:p>
+      <w:r>
+        <w:drawing>
+          <wp:inline distT="0" distB="0" distL="0" distR="0" wp14:anchorId="50DD8169" wp14:editId="7309984B">
+            <wp:extent cx="5400040" cy="207010"/>
+            <wp:effectExtent l="0" t="0" r="0" b="2540"/>
+            <wp:docPr id="519153978" name="Imagen 1"/>
+            <wp:cNvGraphicFramePr>
+              <a:graphicFrameLocks xmlns:a="http://schemas.openxmlformats.org/drawingml/2006/main" noChangeAspect="1"/>
+            </wp:cNvGraphicFramePr>
+            <a:graphic xmlns:a="http://schemas.openxmlformats.org/drawingml/2006/main">
+              <a:graphicData uri="http://schemas.openxmlformats.org/drawingml/2006/picture">
+                <pic:pic xmlns:pic="http://schemas.openxmlformats.org/drawingml/2006/picture">
+                  <pic:nvPicPr>
+                    <pic:cNvPr id="519153978" name=""/>
+                    <pic:cNvPicPr/>
+                  </pic:nvPicPr>
+                  <pic:blipFill>
+                    <a:blip r:embed="rId38"/>
+                    <a:stretch>
+                      <a:fillRect/>
+                    </a:stretch>
+                  </pic:blipFill>
+                  <pic:spPr>
+                    <a:xfrm>
+                      <a:off x="0" y="0"/>
+                      <a:ext cx="5400040" cy="207010"/>
+                    </a:xfrm>
+                    <a:prstGeom prst="rect">
+                      <a:avLst/>
+                    </a:prstGeom>
+                  </pic:spPr>
+                </pic:pic>
+              </a:graphicData>
+            </a:graphic>
+          </wp:inline>
+        </w:drawing>
+      </w:r>
+    </w:p>
+    <w:p>
+      <w:r>
+        <w:t xml:space="preserve">Creo el </w:t>
+      </w:r>
+      <w:proofErr w:type="spellStart"/>
+      <w:r>
+        <w:t>commit</w:t>
+      </w:r>
+      <w:proofErr w:type="spellEnd"/>
+    </w:p>
+    <w:p>
+      <w:r>
+        <w:drawing>
+          <wp:inline distT="0" distB="0" distL="0" distR="0" wp14:anchorId="1F0FA76F" wp14:editId="60420626">
+            <wp:extent cx="5400040" cy="1162685"/>
+            <wp:effectExtent l="0" t="0" r="0" b="0"/>
+            <wp:docPr id="327314064" name="Imagen 1" descr="Texto&#10;&#10;El contenido generado por IA puede ser incorrecto."/>
+            <wp:cNvGraphicFramePr>
+              <a:graphicFrameLocks xmlns:a="http://schemas.openxmlformats.org/drawingml/2006/main" noChangeAspect="1"/>
+            </wp:cNvGraphicFramePr>
+            <a:graphic xmlns:a="http://schemas.openxmlformats.org/drawingml/2006/main">
+              <a:graphicData uri="http://schemas.openxmlformats.org/drawingml/2006/picture">
+                <pic:pic xmlns:pic="http://schemas.openxmlformats.org/drawingml/2006/picture">
+                  <pic:nvPicPr>
+                    <pic:cNvPr id="327314064" name="Imagen 1" descr="Texto&#10;&#10;El contenido generado por IA puede ser incorrecto."/>
+                    <pic:cNvPicPr/>
+                  </pic:nvPicPr>
+                  <pic:blipFill>
+                    <a:blip r:embed="rId39"/>
+                    <a:stretch>
+                      <a:fillRect/>
+                    </a:stretch>
+                  </pic:blipFill>
+                  <pic:spPr>
+                    <a:xfrm>
+                      <a:off x="0" y="0"/>
+                      <a:ext cx="5400040" cy="1162685"/>
+                    </a:xfrm>
+                    <a:prstGeom prst="rect">
+                      <a:avLst/>
+                    </a:prstGeom>
+                  </pic:spPr>
+                </pic:pic>
+              </a:graphicData>
+            </a:graphic>
+          </wp:inline>
+        </w:drawing>
+      </w:r>
+    </w:p>
+    <w:p>
+      <w:r>
+        <w:t>Lo añado a la rama principal</w:t>
+      </w:r>
+    </w:p>
     <w:sectPr>
       <w:pgSz w:w="11906" w:h="16838"/>
       <w:pgMar w:top="1417" w:right="1701" w:bottom="1417" w:left="1701" w:header="708" w:footer="708" w:gutter="0"/>

</xml_diff>